<commit_message>
Sensorkalibrierung im User Guide
</commit_message>
<xml_diff>
--- a/UserGuide.docx
+++ b/UserGuide.docx
@@ -46,25 +46,7 @@
           <w:sz w:val="28"/>
           <w:szCs w:val="28"/>
         </w:rPr>
-        <w:t xml:space="preserve">Die Bedienung von App und Server wird aus Sicht unserer </w:t>
-      </w:r>
-      <w:proofErr w:type="spellStart"/>
-      <w:r>
-        <w:rPr>
-          <w:rFonts w:ascii="Comic Sans MS" w:hAnsi="Comic Sans MS"/>
-          <w:sz w:val="28"/>
-          <w:szCs w:val="28"/>
-        </w:rPr>
-        <w:t>Beispielimplementation</w:t>
-      </w:r>
-      <w:proofErr w:type="spellEnd"/>
-      <w:r>
-        <w:rPr>
-          <w:rFonts w:ascii="Comic Sans MS" w:hAnsi="Comic Sans MS"/>
-          <w:sz w:val="28"/>
-          <w:szCs w:val="28"/>
-        </w:rPr>
-        <w:t xml:space="preserve"> erläutert</w:t>
+        <w:t>Die Bedienung von App und Server wird aus Sicht unserer Beispielimplementation erläutert</w:t>
       </w:r>
     </w:p>
     <w:p>
@@ -136,23 +118,13 @@
         </w:rPr>
         <w:t xml:space="preserve">- </w:t>
       </w:r>
-      <w:proofErr w:type="spellStart"/>
-      <w:r>
-        <w:rPr>
-          <w:rFonts w:ascii="Comic Sans MS" w:hAnsi="Comic Sans MS"/>
-          <w:sz w:val="28"/>
-          <w:szCs w:val="28"/>
-        </w:rPr>
-        <w:t>javafähiges</w:t>
-      </w:r>
-      <w:proofErr w:type="spellEnd"/>
-      <w:r>
-        <w:rPr>
-          <w:rFonts w:ascii="Comic Sans MS" w:hAnsi="Comic Sans MS"/>
-          <w:sz w:val="28"/>
-          <w:szCs w:val="28"/>
-        </w:rPr>
-        <w:t xml:space="preserve"> Gerät</w:t>
+      <w:r>
+        <w:rPr>
+          <w:rFonts w:ascii="Comic Sans MS" w:hAnsi="Comic Sans MS"/>
+          <w:sz w:val="28"/>
+          <w:szCs w:val="28"/>
+        </w:rPr>
+        <w:t>javafähiges Gerät</w:t>
       </w:r>
       <w:r>
         <w:rPr>
@@ -193,25 +165,7 @@
           <w:sz w:val="28"/>
           <w:szCs w:val="28"/>
         </w:rPr>
-        <w:t xml:space="preserve">- Server </w:t>
-      </w:r>
-      <w:proofErr w:type="spellStart"/>
-      <w:r>
-        <w:rPr>
-          <w:rFonts w:ascii="Comic Sans MS" w:hAnsi="Comic Sans MS"/>
-          <w:sz w:val="28"/>
-          <w:szCs w:val="28"/>
-        </w:rPr>
-        <w:t>Jar</w:t>
-      </w:r>
-      <w:proofErr w:type="spellEnd"/>
-      <w:r>
-        <w:rPr>
-          <w:rFonts w:ascii="Comic Sans MS" w:hAnsi="Comic Sans MS"/>
-          <w:sz w:val="28"/>
-          <w:szCs w:val="28"/>
-        </w:rPr>
-        <w:t xml:space="preserve"> auf Gerät, App auf Handy installiert</w:t>
+        <w:t>- Server Jar auf Gerät, App auf Handy installiert</w:t>
       </w:r>
     </w:p>
     <w:p>
@@ -264,25 +218,7 @@
           <w:sz w:val="28"/>
           <w:szCs w:val="28"/>
         </w:rPr>
-        <w:t xml:space="preserve"> </w:t>
-      </w:r>
-      <w:proofErr w:type="spellStart"/>
-      <w:r>
-        <w:rPr>
-          <w:rFonts w:ascii="Comic Sans MS" w:hAnsi="Comic Sans MS"/>
-          <w:sz w:val="28"/>
-          <w:szCs w:val="28"/>
-        </w:rPr>
-        <w:t>command</w:t>
-      </w:r>
-      <w:proofErr w:type="spellEnd"/>
-      <w:r>
-        <w:rPr>
-          <w:rFonts w:ascii="Comic Sans MS" w:hAnsi="Comic Sans MS"/>
-          <w:sz w:val="28"/>
-          <w:szCs w:val="28"/>
-        </w:rPr>
-        <w:t xml:space="preserve"> Befehl </w:t>
+        <w:t xml:space="preserve"> command Befehl </w:t>
       </w:r>
       <w:r>
         <w:rPr>
@@ -292,43 +228,14 @@
         </w:rPr>
         <w:t>„</w:t>
       </w:r>
-      <w:proofErr w:type="spellStart"/>
-      <w:r>
-        <w:rPr>
-          <w:rFonts w:ascii="Comic Sans MS" w:hAnsi="Comic Sans MS"/>
-          <w:sz w:val="28"/>
-          <w:szCs w:val="28"/>
-        </w:rPr>
-        <w:t>java</w:t>
-      </w:r>
-      <w:proofErr w:type="spellEnd"/>
-      <w:r>
-        <w:rPr>
-          <w:rFonts w:ascii="Comic Sans MS" w:hAnsi="Comic Sans MS"/>
-          <w:sz w:val="28"/>
-          <w:szCs w:val="28"/>
-        </w:rPr>
-        <w:t xml:space="preserve"> –</w:t>
-      </w:r>
-      <w:proofErr w:type="spellStart"/>
-      <w:r>
-        <w:rPr>
-          <w:rFonts w:ascii="Comic Sans MS" w:hAnsi="Comic Sans MS"/>
-          <w:sz w:val="28"/>
-          <w:szCs w:val="28"/>
-        </w:rPr>
-        <w:t>jar</w:t>
-      </w:r>
-      <w:proofErr w:type="spellEnd"/>
-      <w:r>
-        <w:rPr>
-          <w:rFonts w:ascii="Comic Sans MS" w:hAnsi="Comic Sans MS"/>
-          <w:sz w:val="28"/>
-          <w:szCs w:val="28"/>
-        </w:rPr>
-        <w:t xml:space="preserve"> </w:t>
-      </w:r>
-      <w:proofErr w:type="spellStart"/>
+      <w:r>
+        <w:rPr>
+          <w:rFonts w:ascii="Comic Sans MS" w:hAnsi="Comic Sans MS"/>
+          <w:sz w:val="28"/>
+          <w:szCs w:val="28"/>
+        </w:rPr>
+        <w:t xml:space="preserve">java –jar </w:t>
+      </w:r>
       <w:r>
         <w:rPr>
           <w:rFonts w:ascii="Comic Sans MS" w:hAnsi="Comic Sans MS"/>
@@ -338,7 +245,6 @@
         </w:rPr>
         <w:t>servername</w:t>
       </w:r>
-      <w:proofErr w:type="spellEnd"/>
       <w:r>
         <w:rPr>
           <w:rFonts w:ascii="Comic Sans MS" w:hAnsi="Comic Sans MS"/>
@@ -590,70 +496,14 @@
           <w:szCs w:val="28"/>
         </w:rPr>
       </w:pPr>
-      <w:proofErr w:type="spellStart"/>
-      <w:r>
-        <w:rPr>
-          <w:rFonts w:ascii="Comic Sans MS" w:hAnsi="Comic Sans MS"/>
-          <w:sz w:val="28"/>
-          <w:szCs w:val="28"/>
-        </w:rPr>
-        <w:t>command</w:t>
-      </w:r>
-      <w:proofErr w:type="spellEnd"/>
-      <w:r>
-        <w:rPr>
-          <w:rFonts w:ascii="Comic Sans MS" w:hAnsi="Comic Sans MS"/>
-          <w:sz w:val="28"/>
-          <w:szCs w:val="28"/>
-        </w:rPr>
-        <w:t xml:space="preserve"> Befehl: </w:t>
-      </w:r>
-      <w:proofErr w:type="spellStart"/>
-      <w:r>
-        <w:rPr>
-          <w:rFonts w:ascii="Comic Sans MS" w:hAnsi="Comic Sans MS"/>
-          <w:sz w:val="28"/>
-          <w:szCs w:val="28"/>
-        </w:rPr>
-        <w:t>java</w:t>
-      </w:r>
-      <w:proofErr w:type="spellEnd"/>
-      <w:r>
-        <w:rPr>
-          <w:rFonts w:ascii="Comic Sans MS" w:hAnsi="Comic Sans MS"/>
-          <w:sz w:val="28"/>
-          <w:szCs w:val="28"/>
-        </w:rPr>
-        <w:t xml:space="preserve"> –</w:t>
-      </w:r>
-      <w:proofErr w:type="spellStart"/>
-      <w:r>
-        <w:rPr>
-          <w:rFonts w:ascii="Comic Sans MS" w:hAnsi="Comic Sans MS"/>
-          <w:sz w:val="28"/>
-          <w:szCs w:val="28"/>
-        </w:rPr>
-        <w:t>jar</w:t>
-      </w:r>
-      <w:proofErr w:type="spellEnd"/>
-      <w:r>
-        <w:rPr>
-          <w:rFonts w:ascii="Comic Sans MS" w:hAnsi="Comic Sans MS"/>
-          <w:sz w:val="28"/>
-          <w:szCs w:val="28"/>
-        </w:rPr>
-        <w:t xml:space="preserve"> server.jar </w:t>
-      </w:r>
-      <w:proofErr w:type="spellStart"/>
-      <w:r>
-        <w:rPr>
-          <w:rFonts w:ascii="Comic Sans MS" w:hAnsi="Comic Sans MS"/>
-          <w:sz w:val="28"/>
-          <w:szCs w:val="28"/>
-        </w:rPr>
-        <w:t>mouse</w:t>
-      </w:r>
-      <w:proofErr w:type="spellEnd"/>
+      <w:r>
+        <w:rPr>
+          <w:rFonts w:ascii="Comic Sans MS" w:hAnsi="Comic Sans MS"/>
+          <w:sz w:val="28"/>
+          <w:szCs w:val="28"/>
+        </w:rPr>
+        <w:t>command Befehl: java –jar server.jar mouse</w:t>
+      </w:r>
     </w:p>
     <w:p>
       <w:pPr>
@@ -680,23 +530,13 @@
         </w:rPr>
         <w:t xml:space="preserve">gedachter </w:t>
       </w:r>
-      <w:proofErr w:type="spellStart"/>
-      <w:r>
-        <w:rPr>
-          <w:rFonts w:ascii="Comic Sans MS" w:hAnsi="Comic Sans MS"/>
-          <w:sz w:val="28"/>
-          <w:szCs w:val="28"/>
-        </w:rPr>
-        <w:t>Laserpointer</w:t>
-      </w:r>
-      <w:proofErr w:type="spellEnd"/>
-      <w:r>
-        <w:rPr>
-          <w:rFonts w:ascii="Comic Sans MS" w:hAnsi="Comic Sans MS"/>
-          <w:sz w:val="28"/>
-          <w:szCs w:val="28"/>
-        </w:rPr>
-        <w:t>, womit der Mauszeiger bewegt werden kann</w:t>
+      <w:r>
+        <w:rPr>
+          <w:rFonts w:ascii="Comic Sans MS" w:hAnsi="Comic Sans MS"/>
+          <w:sz w:val="28"/>
+          <w:szCs w:val="28"/>
+        </w:rPr>
+        <w:t>Laserpointer, womit der Mauszeiger bewegt werden kann</w:t>
       </w:r>
     </w:p>
     <w:p>
@@ -716,41 +556,13 @@
         </w:rPr>
         <w:t>- „</w:t>
       </w:r>
-      <w:proofErr w:type="spellStart"/>
-      <w:r>
-        <w:rPr>
-          <w:rFonts w:ascii="Comic Sans MS" w:hAnsi="Comic Sans MS"/>
-          <w:sz w:val="28"/>
-          <w:szCs w:val="28"/>
-        </w:rPr>
-        <w:t>Left</w:t>
-      </w:r>
-      <w:proofErr w:type="spellEnd"/>
-      <w:r>
-        <w:rPr>
-          <w:rFonts w:ascii="Comic Sans MS" w:hAnsi="Comic Sans MS"/>
-          <w:sz w:val="28"/>
-          <w:szCs w:val="28"/>
-        </w:rPr>
-        <w:t xml:space="preserve"> Click“ und „</w:t>
-      </w:r>
-      <w:proofErr w:type="spellStart"/>
-      <w:r>
-        <w:rPr>
-          <w:rFonts w:ascii="Comic Sans MS" w:hAnsi="Comic Sans MS"/>
-          <w:sz w:val="28"/>
-          <w:szCs w:val="28"/>
-        </w:rPr>
-        <w:t>Right</w:t>
-      </w:r>
-      <w:proofErr w:type="spellEnd"/>
-      <w:r>
-        <w:rPr>
-          <w:rFonts w:ascii="Comic Sans MS" w:hAnsi="Comic Sans MS"/>
-          <w:sz w:val="28"/>
-          <w:szCs w:val="28"/>
-        </w:rPr>
-        <w:t xml:space="preserve"> Click“ verhalten sich wie Links- und Rechtsklick bei einer Maus</w:t>
+      <w:r>
+        <w:rPr>
+          <w:rFonts w:ascii="Comic Sans MS" w:hAnsi="Comic Sans MS"/>
+          <w:sz w:val="28"/>
+          <w:szCs w:val="28"/>
+        </w:rPr>
+        <w:t>Left Click“ und „Right Click“ verhalten sich wie Links- und Rechtsklick bei einer Maus</w:t>
       </w:r>
     </w:p>
     <w:p>
@@ -768,15 +580,7 @@
           <w:sz w:val="28"/>
           <w:szCs w:val="28"/>
         </w:rPr>
-        <w:t xml:space="preserve">- „Zentrieren“ setzt den Cursor auf die Mitte des aktuellen Monitors </w:t>
-      </w:r>
-      <w:r>
-        <w:rPr>
-          <w:rFonts w:ascii="Comic Sans MS" w:hAnsi="Comic Sans MS"/>
-          <w:sz w:val="28"/>
-          <w:szCs w:val="28"/>
-        </w:rPr>
-        <w:t>(auf dem der Cursor sich gerade befindet)</w:t>
+        <w:t>- „Zentrieren“ setzt den Cursor auf die Mitte des aktuellen Monitors (auf dem der Cursor sich gerade befindet)</w:t>
       </w:r>
     </w:p>
     <w:p>
@@ -837,70 +641,14 @@
           <w:szCs w:val="28"/>
         </w:rPr>
       </w:pPr>
-      <w:proofErr w:type="spellStart"/>
-      <w:r>
-        <w:rPr>
-          <w:rFonts w:ascii="Comic Sans MS" w:hAnsi="Comic Sans MS"/>
-          <w:sz w:val="28"/>
-          <w:szCs w:val="28"/>
-        </w:rPr>
-        <w:t>command</w:t>
-      </w:r>
-      <w:proofErr w:type="spellEnd"/>
-      <w:r>
-        <w:rPr>
-          <w:rFonts w:ascii="Comic Sans MS" w:hAnsi="Comic Sans MS"/>
-          <w:sz w:val="28"/>
-          <w:szCs w:val="28"/>
-        </w:rPr>
-        <w:t xml:space="preserve"> Befehl: </w:t>
-      </w:r>
-      <w:proofErr w:type="spellStart"/>
-      <w:r>
-        <w:rPr>
-          <w:rFonts w:ascii="Comic Sans MS" w:hAnsi="Comic Sans MS"/>
-          <w:sz w:val="28"/>
-          <w:szCs w:val="28"/>
-        </w:rPr>
-        <w:t>java</w:t>
-      </w:r>
-      <w:proofErr w:type="spellEnd"/>
-      <w:r>
-        <w:rPr>
-          <w:rFonts w:ascii="Comic Sans MS" w:hAnsi="Comic Sans MS"/>
-          <w:sz w:val="28"/>
-          <w:szCs w:val="28"/>
-        </w:rPr>
-        <w:t xml:space="preserve"> –</w:t>
-      </w:r>
-      <w:proofErr w:type="spellStart"/>
-      <w:r>
-        <w:rPr>
-          <w:rFonts w:ascii="Comic Sans MS" w:hAnsi="Comic Sans MS"/>
-          <w:sz w:val="28"/>
-          <w:szCs w:val="28"/>
-        </w:rPr>
-        <w:t>jar</w:t>
-      </w:r>
-      <w:proofErr w:type="spellEnd"/>
-      <w:r>
-        <w:rPr>
-          <w:rFonts w:ascii="Comic Sans MS" w:hAnsi="Comic Sans MS"/>
-          <w:sz w:val="28"/>
-          <w:szCs w:val="28"/>
-        </w:rPr>
-        <w:t xml:space="preserve"> server.jar </w:t>
-      </w:r>
-      <w:proofErr w:type="spellStart"/>
-      <w:r>
-        <w:rPr>
-          <w:rFonts w:ascii="Comic Sans MS" w:hAnsi="Comic Sans MS"/>
-          <w:sz w:val="28"/>
-          <w:szCs w:val="28"/>
-        </w:rPr>
-        <w:t>nes</w:t>
-      </w:r>
-      <w:proofErr w:type="spellEnd"/>
+      <w:r>
+        <w:rPr>
+          <w:rFonts w:ascii="Comic Sans MS" w:hAnsi="Comic Sans MS"/>
+          <w:sz w:val="28"/>
+          <w:szCs w:val="28"/>
+        </w:rPr>
+        <w:t>command Befehl: java –jar server.jar nes</w:t>
+      </w:r>
     </w:p>
     <w:p>
       <w:pPr>
@@ -953,25 +701,7 @@
           <w:sz w:val="28"/>
           <w:szCs w:val="28"/>
         </w:rPr>
-        <w:t xml:space="preserve">- die Buttons der App emulieren entsprechend der </w:t>
-      </w:r>
-      <w:proofErr w:type="spellStart"/>
-      <w:r>
-        <w:rPr>
-          <w:rFonts w:ascii="Comic Sans MS" w:hAnsi="Comic Sans MS"/>
-          <w:sz w:val="28"/>
-          <w:szCs w:val="28"/>
-        </w:rPr>
-        <w:t>config</w:t>
-      </w:r>
-      <w:proofErr w:type="spellEnd"/>
-      <w:r>
-        <w:rPr>
-          <w:rFonts w:ascii="Comic Sans MS" w:hAnsi="Comic Sans MS"/>
-          <w:sz w:val="28"/>
-          <w:szCs w:val="28"/>
-        </w:rPr>
-        <w:t xml:space="preserve"> Datei Tasten von einer Tastatur</w:t>
+        <w:t>- die Buttons der App emulieren entsprechend der config Datei Tasten von einer Tastatur</w:t>
       </w:r>
     </w:p>
     <w:p>
@@ -1068,61 +798,14 @@
           <w:szCs w:val="28"/>
         </w:rPr>
       </w:pPr>
-      <w:proofErr w:type="spellStart"/>
-      <w:r>
-        <w:rPr>
-          <w:rFonts w:ascii="Comic Sans MS" w:hAnsi="Comic Sans MS"/>
-          <w:sz w:val="28"/>
-          <w:szCs w:val="28"/>
-        </w:rPr>
-        <w:t>command</w:t>
-      </w:r>
-      <w:proofErr w:type="spellEnd"/>
-      <w:r>
-        <w:rPr>
-          <w:rFonts w:ascii="Comic Sans MS" w:hAnsi="Comic Sans MS"/>
-          <w:sz w:val="28"/>
-          <w:szCs w:val="28"/>
-        </w:rPr>
-        <w:t xml:space="preserve"> Befehl: </w:t>
-      </w:r>
-      <w:proofErr w:type="spellStart"/>
-      <w:r>
-        <w:rPr>
-          <w:rFonts w:ascii="Comic Sans MS" w:hAnsi="Comic Sans MS"/>
-          <w:sz w:val="28"/>
-          <w:szCs w:val="28"/>
-        </w:rPr>
-        <w:t>java</w:t>
-      </w:r>
-      <w:proofErr w:type="spellEnd"/>
-      <w:r>
-        <w:rPr>
-          <w:rFonts w:ascii="Comic Sans MS" w:hAnsi="Comic Sans MS"/>
-          <w:sz w:val="28"/>
-          <w:szCs w:val="28"/>
-        </w:rPr>
-        <w:t xml:space="preserve"> –</w:t>
-      </w:r>
-      <w:proofErr w:type="spellStart"/>
-      <w:r>
-        <w:rPr>
-          <w:rFonts w:ascii="Comic Sans MS" w:hAnsi="Comic Sans MS"/>
-          <w:sz w:val="28"/>
-          <w:szCs w:val="28"/>
-        </w:rPr>
-        <w:t>jar</w:t>
-      </w:r>
-      <w:proofErr w:type="spellEnd"/>
-      <w:r>
-        <w:rPr>
-          <w:rFonts w:ascii="Comic Sans MS" w:hAnsi="Comic Sans MS"/>
-          <w:sz w:val="28"/>
-          <w:szCs w:val="28"/>
-        </w:rPr>
-        <w:t xml:space="preserve"> server.jar </w:t>
-      </w:r>
-      <w:proofErr w:type="spellStart"/>
+      <w:r>
+        <w:rPr>
+          <w:rFonts w:ascii="Comic Sans MS" w:hAnsi="Comic Sans MS"/>
+          <w:sz w:val="28"/>
+          <w:szCs w:val="28"/>
+        </w:rPr>
+        <w:t xml:space="preserve">command Befehl: java –jar server.jar </w:t>
+      </w:r>
       <w:r>
         <w:rPr>
           <w:rFonts w:ascii="Comic Sans MS" w:hAnsi="Comic Sans MS"/>
@@ -1131,7 +814,6 @@
         </w:rPr>
         <w:t>vrep</w:t>
       </w:r>
-      <w:proofErr w:type="spellEnd"/>
     </w:p>
     <w:p>
       <w:pPr>
@@ -1156,26 +838,24 @@
           <w:sz w:val="28"/>
           <w:szCs w:val="28"/>
         </w:rPr>
-        <w:t xml:space="preserve"> „</w:t>
-      </w:r>
-      <w:r>
-        <w:rPr>
-          <w:rFonts w:ascii="Comic Sans MS" w:hAnsi="Comic Sans MS"/>
-          <w:sz w:val="28"/>
-          <w:szCs w:val="28"/>
-        </w:rPr>
-        <w:t xml:space="preserve">Kuka </w:t>
-      </w:r>
-      <w:proofErr w:type="spellStart"/>
-      <w:r>
-        <w:rPr>
-          <w:rFonts w:ascii="Comic Sans MS" w:hAnsi="Comic Sans MS"/>
-          <w:sz w:val="28"/>
-          <w:szCs w:val="28"/>
-        </w:rPr>
-        <w:t>lbr</w:t>
-      </w:r>
-      <w:proofErr w:type="spellEnd"/>
+        <w:t xml:space="preserve"> „Kuka lbr iiwa 7 r800“</w:t>
+      </w:r>
+      <w:r>
+        <w:rPr>
+          <w:rFonts w:ascii="Comic Sans MS" w:hAnsi="Comic Sans MS"/>
+          <w:sz w:val="28"/>
+          <w:szCs w:val="28"/>
+        </w:rPr>
+        <w:t xml:space="preserve"> oder entsprechende Simulationssoftware</w:t>
+      </w:r>
+      <w:r>
+        <w:rPr>
+          <w:rFonts w:ascii="Comic Sans MS" w:hAnsi="Comic Sans MS"/>
+          <w:sz w:val="28"/>
+          <w:szCs w:val="28"/>
+        </w:rPr>
+        <w:t xml:space="preserve"> (vrep)</w:t>
+      </w:r>
       <w:r>
         <w:rPr>
           <w:rFonts w:ascii="Comic Sans MS" w:hAnsi="Comic Sans MS"/>
@@ -1184,65 +864,31 @@
         </w:rPr>
         <w:t xml:space="preserve"> </w:t>
       </w:r>
-      <w:proofErr w:type="spellStart"/>
-      <w:r>
-        <w:rPr>
-          <w:rFonts w:ascii="Comic Sans MS" w:hAnsi="Comic Sans MS"/>
-          <w:sz w:val="28"/>
-          <w:szCs w:val="28"/>
-        </w:rPr>
-        <w:t>iiwa</w:t>
-      </w:r>
-      <w:proofErr w:type="spellEnd"/>
-      <w:r>
-        <w:rPr>
-          <w:rFonts w:ascii="Comic Sans MS" w:hAnsi="Comic Sans MS"/>
-          <w:sz w:val="28"/>
-          <w:szCs w:val="28"/>
-        </w:rPr>
-        <w:t xml:space="preserve"> 7 r800</w:t>
-      </w:r>
-      <w:r>
-        <w:rPr>
-          <w:rFonts w:ascii="Comic Sans MS" w:hAnsi="Comic Sans MS"/>
-          <w:sz w:val="28"/>
-          <w:szCs w:val="28"/>
-        </w:rPr>
-        <w:t>“</w:t>
-      </w:r>
-      <w:r>
-        <w:rPr>
-          <w:rFonts w:ascii="Comic Sans MS" w:hAnsi="Comic Sans MS"/>
-          <w:sz w:val="28"/>
-          <w:szCs w:val="28"/>
-        </w:rPr>
-        <w:t xml:space="preserve"> oder entsprechende Simulationssoftware</w:t>
-      </w:r>
-      <w:r>
-        <w:rPr>
-          <w:rFonts w:ascii="Comic Sans MS" w:hAnsi="Comic Sans MS"/>
-          <w:sz w:val="28"/>
-          <w:szCs w:val="28"/>
-        </w:rPr>
-        <w:t xml:space="preserve"> (</w:t>
-      </w:r>
-      <w:proofErr w:type="spellStart"/>
-      <w:r>
-        <w:rPr>
-          <w:rFonts w:ascii="Comic Sans MS" w:hAnsi="Comic Sans MS"/>
-          <w:sz w:val="28"/>
-          <w:szCs w:val="28"/>
-        </w:rPr>
-        <w:t>vrep</w:t>
-      </w:r>
-      <w:proofErr w:type="spellEnd"/>
-      <w:r>
-        <w:rPr>
-          <w:rFonts w:ascii="Comic Sans MS" w:hAnsi="Comic Sans MS"/>
-          <w:sz w:val="28"/>
-          <w:szCs w:val="28"/>
-        </w:rPr>
-        <w:t>)</w:t>
+      <w:r>
+        <w:rPr>
+          <w:rFonts w:ascii="Comic Sans MS" w:hAnsi="Comic Sans MS"/>
+          <w:sz w:val="28"/>
+          <w:szCs w:val="28"/>
+        </w:rPr>
+        <w:t xml:space="preserve">ist erforderlich </w:t>
+      </w:r>
+    </w:p>
+    <w:p>
+      <w:pPr>
+        <w:ind w:left="360"/>
+        <w:rPr>
+          <w:rFonts w:ascii="Comic Sans MS" w:hAnsi="Comic Sans MS"/>
+          <w:sz w:val="28"/>
+          <w:szCs w:val="28"/>
+        </w:rPr>
+      </w:pPr>
+      <w:r>
+        <w:rPr>
+          <w:rFonts w:ascii="Comic Sans MS" w:hAnsi="Comic Sans MS"/>
+          <w:sz w:val="28"/>
+          <w:szCs w:val="28"/>
+        </w:rPr>
+        <w:t>-</w:t>
       </w:r>
       <w:r>
         <w:rPr>
@@ -1258,7 +904,15 @@
           <w:sz w:val="28"/>
           <w:szCs w:val="28"/>
         </w:rPr>
-        <w:t xml:space="preserve">ist erforderlich </w:t>
+        <w:t>Marble-Labyrinth-Control</w:t>
+      </w:r>
+      <w:r>
+        <w:rPr>
+          <w:rFonts w:ascii="Comic Sans MS" w:hAnsi="Comic Sans MS"/>
+          <w:sz w:val="28"/>
+          <w:szCs w:val="28"/>
+        </w:rPr>
+        <w:t>: Robbi steht in vordefinierter Position, zu bewegen ist nur das vorderste Glied</w:t>
       </w:r>
     </w:p>
     <w:p>
@@ -1286,76 +940,6 @@
         </w:rPr>
         <w:t xml:space="preserve"> </w:t>
       </w:r>
-      <w:proofErr w:type="spellStart"/>
-      <w:r>
-        <w:rPr>
-          <w:rFonts w:ascii="Comic Sans MS" w:hAnsi="Comic Sans MS"/>
-          <w:sz w:val="28"/>
-          <w:szCs w:val="28"/>
-        </w:rPr>
-        <w:t>Marble</w:t>
-      </w:r>
-      <w:proofErr w:type="spellEnd"/>
-      <w:r>
-        <w:rPr>
-          <w:rFonts w:ascii="Comic Sans MS" w:hAnsi="Comic Sans MS"/>
-          <w:sz w:val="28"/>
-          <w:szCs w:val="28"/>
-        </w:rPr>
-        <w:t>-Labyrinth-Control</w:t>
-      </w:r>
-      <w:r>
-        <w:rPr>
-          <w:rFonts w:ascii="Comic Sans MS" w:hAnsi="Comic Sans MS"/>
-          <w:sz w:val="28"/>
-          <w:szCs w:val="28"/>
-        </w:rPr>
-        <w:t xml:space="preserve">: </w:t>
-      </w:r>
-      <w:proofErr w:type="spellStart"/>
-      <w:r>
-        <w:rPr>
-          <w:rFonts w:ascii="Comic Sans MS" w:hAnsi="Comic Sans MS"/>
-          <w:sz w:val="28"/>
-          <w:szCs w:val="28"/>
-        </w:rPr>
-        <w:t>Robbi</w:t>
-      </w:r>
-      <w:proofErr w:type="spellEnd"/>
-      <w:r>
-        <w:rPr>
-          <w:rFonts w:ascii="Comic Sans MS" w:hAnsi="Comic Sans MS"/>
-          <w:sz w:val="28"/>
-          <w:szCs w:val="28"/>
-        </w:rPr>
-        <w:t xml:space="preserve"> steht in vordefinierter Position, zu bewegen ist nur das vorderste Glied</w:t>
-      </w:r>
-    </w:p>
-    <w:p>
-      <w:pPr>
-        <w:ind w:left="360"/>
-        <w:rPr>
-          <w:rFonts w:ascii="Comic Sans MS" w:hAnsi="Comic Sans MS"/>
-          <w:sz w:val="28"/>
-          <w:szCs w:val="28"/>
-        </w:rPr>
-      </w:pPr>
-      <w:r>
-        <w:rPr>
-          <w:rFonts w:ascii="Comic Sans MS" w:hAnsi="Comic Sans MS"/>
-          <w:sz w:val="28"/>
-          <w:szCs w:val="28"/>
-        </w:rPr>
-        <w:t>-</w:t>
-      </w:r>
-      <w:r>
-        <w:rPr>
-          <w:rFonts w:ascii="Comic Sans MS" w:hAnsi="Comic Sans MS"/>
-          <w:sz w:val="28"/>
-          <w:szCs w:val="28"/>
-        </w:rPr>
-        <w:t xml:space="preserve"> </w:t>
-      </w:r>
       <w:r>
         <w:rPr>
           <w:rFonts w:ascii="Comic Sans MS" w:hAnsi="Comic Sans MS"/>
@@ -1364,149 +948,13 @@
         </w:rPr>
         <w:t>alternativ: mit den Button „</w:t>
       </w:r>
-      <w:proofErr w:type="spellStart"/>
-      <w:r>
-        <w:rPr>
-          <w:rFonts w:ascii="Comic Sans MS" w:hAnsi="Comic Sans MS"/>
-          <w:sz w:val="28"/>
-          <w:szCs w:val="28"/>
-        </w:rPr>
-        <w:t>switch</w:t>
-      </w:r>
-      <w:proofErr w:type="spellEnd"/>
-      <w:r>
-        <w:rPr>
-          <w:rFonts w:ascii="Comic Sans MS" w:hAnsi="Comic Sans MS"/>
-          <w:sz w:val="28"/>
-          <w:szCs w:val="28"/>
-        </w:rPr>
-        <w:t xml:space="preserve"> </w:t>
-      </w:r>
-      <w:proofErr w:type="spellStart"/>
-      <w:r>
-        <w:rPr>
-          <w:rFonts w:ascii="Comic Sans MS" w:hAnsi="Comic Sans MS"/>
-          <w:sz w:val="28"/>
-          <w:szCs w:val="28"/>
-        </w:rPr>
-        <w:t>between</w:t>
-      </w:r>
-      <w:proofErr w:type="spellEnd"/>
-      <w:r>
-        <w:rPr>
-          <w:rFonts w:ascii="Comic Sans MS" w:hAnsi="Comic Sans MS"/>
-          <w:sz w:val="28"/>
-          <w:szCs w:val="28"/>
-        </w:rPr>
-        <w:t xml:space="preserve"> </w:t>
-      </w:r>
-      <w:proofErr w:type="spellStart"/>
-      <w:r>
-        <w:rPr>
-          <w:rFonts w:ascii="Comic Sans MS" w:hAnsi="Comic Sans MS"/>
-          <w:sz w:val="28"/>
-          <w:szCs w:val="28"/>
-        </w:rPr>
-        <w:t>marble</w:t>
-      </w:r>
-      <w:proofErr w:type="spellEnd"/>
-      <w:r>
-        <w:rPr>
-          <w:rFonts w:ascii="Comic Sans MS" w:hAnsi="Comic Sans MS"/>
-          <w:sz w:val="28"/>
-          <w:szCs w:val="28"/>
-        </w:rPr>
-        <w:t xml:space="preserve"> </w:t>
-      </w:r>
-      <w:proofErr w:type="spellStart"/>
-      <w:r>
-        <w:rPr>
-          <w:rFonts w:ascii="Comic Sans MS" w:hAnsi="Comic Sans MS"/>
-          <w:sz w:val="28"/>
-          <w:szCs w:val="28"/>
-        </w:rPr>
-        <w:t>labyrinth</w:t>
-      </w:r>
-      <w:proofErr w:type="spellEnd"/>
-      <w:r>
-        <w:rPr>
-          <w:rFonts w:ascii="Comic Sans MS" w:hAnsi="Comic Sans MS"/>
-          <w:sz w:val="28"/>
-          <w:szCs w:val="28"/>
-        </w:rPr>
-        <w:t xml:space="preserve"> </w:t>
-      </w:r>
-      <w:proofErr w:type="spellStart"/>
-      <w:r>
-        <w:rPr>
-          <w:rFonts w:ascii="Comic Sans MS" w:hAnsi="Comic Sans MS"/>
-          <w:sz w:val="28"/>
-          <w:szCs w:val="28"/>
-        </w:rPr>
-        <w:t>and</w:t>
-      </w:r>
-      <w:proofErr w:type="spellEnd"/>
-      <w:r>
-        <w:rPr>
-          <w:rFonts w:ascii="Comic Sans MS" w:hAnsi="Comic Sans MS"/>
-          <w:sz w:val="28"/>
-          <w:szCs w:val="28"/>
-        </w:rPr>
-        <w:t xml:space="preserve"> </w:t>
-      </w:r>
-      <w:proofErr w:type="spellStart"/>
-      <w:r>
-        <w:rPr>
-          <w:rFonts w:ascii="Comic Sans MS" w:hAnsi="Comic Sans MS"/>
-          <w:sz w:val="28"/>
-          <w:szCs w:val="28"/>
-        </w:rPr>
-        <w:t>joint</w:t>
-      </w:r>
-      <w:proofErr w:type="spellEnd"/>
-      <w:r>
-        <w:rPr>
-          <w:rFonts w:ascii="Comic Sans MS" w:hAnsi="Comic Sans MS"/>
-          <w:sz w:val="28"/>
-          <w:szCs w:val="28"/>
-        </w:rPr>
-        <w:t xml:space="preserve"> </w:t>
-      </w:r>
-      <w:proofErr w:type="spellStart"/>
-      <w:r>
-        <w:rPr>
-          <w:rFonts w:ascii="Comic Sans MS" w:hAnsi="Comic Sans MS"/>
-          <w:sz w:val="28"/>
-          <w:szCs w:val="28"/>
-        </w:rPr>
-        <w:t>control</w:t>
-      </w:r>
-      <w:proofErr w:type="spellEnd"/>
-      <w:r>
-        <w:rPr>
-          <w:rFonts w:ascii="Comic Sans MS" w:hAnsi="Comic Sans MS"/>
-          <w:sz w:val="28"/>
-          <w:szCs w:val="28"/>
-        </w:rPr>
-        <w:t xml:space="preserve"> </w:t>
-      </w:r>
-      <w:proofErr w:type="spellStart"/>
-      <w:r>
-        <w:rPr>
-          <w:rFonts w:ascii="Comic Sans MS" w:hAnsi="Comic Sans MS"/>
-          <w:sz w:val="28"/>
-          <w:szCs w:val="28"/>
-        </w:rPr>
-        <w:t>mode</w:t>
-      </w:r>
-      <w:proofErr w:type="spellEnd"/>
-      <w:r>
-        <w:rPr>
-          <w:rFonts w:ascii="Comic Sans MS" w:hAnsi="Comic Sans MS"/>
-          <w:sz w:val="28"/>
-          <w:szCs w:val="28"/>
-        </w:rPr>
-        <w:t>“</w:t>
+      <w:r>
+        <w:rPr>
+          <w:rFonts w:ascii="Comic Sans MS" w:hAnsi="Comic Sans MS"/>
+          <w:sz w:val="28"/>
+          <w:szCs w:val="28"/>
+        </w:rPr>
+        <w:t>switch between marble labyrinth and joint control mode“</w:t>
       </w:r>
       <w:r>
         <w:rPr>
@@ -1557,6 +1005,194 @@
           <w:szCs w:val="28"/>
         </w:rPr>
       </w:pPr>
+      <w:r>
+        <w:rPr>
+          <w:rFonts w:ascii="Comic Sans MS" w:hAnsi="Comic Sans MS"/>
+          <w:sz w:val="28"/>
+          <w:szCs w:val="28"/>
+        </w:rPr>
+        <w:t xml:space="preserve">weitere Anwendungen und Tutorials können durch Implementator </w:t>
+      </w:r>
+      <w:r>
+        <w:rPr>
+          <w:rFonts w:ascii="Comic Sans MS" w:hAnsi="Comic Sans MS"/>
+          <w:sz w:val="28"/>
+          <w:szCs w:val="28"/>
+        </w:rPr>
+        <w:t>bereitgestellt werden</w:t>
+      </w:r>
+    </w:p>
+    <w:p>
+      <w:pPr>
+        <w:rPr>
+          <w:rFonts w:ascii="Comic Sans MS" w:hAnsi="Comic Sans MS"/>
+          <w:sz w:val="28"/>
+          <w:szCs w:val="28"/>
+        </w:rPr>
+      </w:pPr>
+    </w:p>
+    <w:p>
+      <w:pPr>
+        <w:rPr>
+          <w:rFonts w:ascii="Comic Sans MS" w:hAnsi="Comic Sans MS"/>
+          <w:sz w:val="28"/>
+          <w:szCs w:val="28"/>
+          <w:u w:val="single"/>
+        </w:rPr>
+      </w:pPr>
+      <w:r>
+        <w:rPr>
+          <w:rFonts w:ascii="Comic Sans MS" w:hAnsi="Comic Sans MS"/>
+          <w:sz w:val="28"/>
+          <w:szCs w:val="28"/>
+          <w:u w:val="single"/>
+        </w:rPr>
+        <w:t>bekannte</w:t>
+      </w:r>
+      <w:r>
+        <w:rPr>
+          <w:rFonts w:ascii="Comic Sans MS" w:hAnsi="Comic Sans MS"/>
+          <w:sz w:val="28"/>
+          <w:szCs w:val="28"/>
+          <w:u w:val="single"/>
+        </w:rPr>
+        <w:t xml:space="preserve"> Probleme</w:t>
+      </w:r>
+      <w:r>
+        <w:rPr>
+          <w:rFonts w:ascii="Comic Sans MS" w:hAnsi="Comic Sans MS"/>
+          <w:sz w:val="28"/>
+          <w:szCs w:val="28"/>
+          <w:u w:val="single"/>
+        </w:rPr>
+        <w:t>:</w:t>
+      </w:r>
+    </w:p>
+    <w:p>
+      <w:pPr>
+        <w:rPr>
+          <w:rFonts w:ascii="Comic Sans MS" w:hAnsi="Comic Sans MS"/>
+          <w:sz w:val="28"/>
+          <w:szCs w:val="28"/>
+        </w:rPr>
+      </w:pPr>
+      <w:r>
+        <w:rPr>
+          <w:rFonts w:ascii="Comic Sans MS" w:hAnsi="Comic Sans MS"/>
+          <w:sz w:val="28"/>
+          <w:szCs w:val="28"/>
+        </w:rPr>
+        <w:t>-</w:t>
+      </w:r>
+      <w:r>
+        <w:rPr>
+          <w:rFonts w:ascii="Comic Sans MS" w:hAnsi="Comic Sans MS"/>
+          <w:sz w:val="28"/>
+          <w:szCs w:val="28"/>
+        </w:rPr>
+        <w:t xml:space="preserve"> </w:t>
+      </w:r>
+      <w:r>
+        <w:rPr>
+          <w:rFonts w:ascii="Comic Sans MS" w:hAnsi="Comic Sans MS"/>
+          <w:sz w:val="28"/>
+          <w:szCs w:val="28"/>
+        </w:rPr>
+        <w:t>benutzter Port darf nicht von Firewall blockiert werden</w:t>
+      </w:r>
+    </w:p>
+    <w:p>
+      <w:pPr>
+        <w:rPr>
+          <w:rFonts w:ascii="Comic Sans MS" w:hAnsi="Comic Sans MS"/>
+          <w:sz w:val="28"/>
+          <w:szCs w:val="28"/>
+        </w:rPr>
+      </w:pPr>
+      <w:r>
+        <w:rPr>
+          <w:rFonts w:ascii="Comic Sans MS" w:hAnsi="Comic Sans MS"/>
+          <w:sz w:val="28"/>
+          <w:szCs w:val="28"/>
+        </w:rPr>
+        <w:t xml:space="preserve">Lösung: </w:t>
+      </w:r>
+    </w:p>
+    <w:p>
+      <w:pPr>
+        <w:rPr>
+          <w:rFonts w:ascii="Comic Sans MS" w:hAnsi="Comic Sans MS"/>
+          <w:sz w:val="28"/>
+          <w:szCs w:val="28"/>
+        </w:rPr>
+      </w:pPr>
+      <w:r>
+        <w:rPr>
+          <w:rFonts w:ascii="Comic Sans MS" w:hAnsi="Comic Sans MS"/>
+          <w:sz w:val="28"/>
+          <w:szCs w:val="28"/>
+        </w:rPr>
+        <w:t>neue Regel für die Firewall erstellen, in dem es erlaubt ist, über den Port zu kommunizieren</w:t>
+      </w:r>
+    </w:p>
+    <w:p>
+      <w:pPr>
+        <w:rPr>
+          <w:rFonts w:ascii="Comic Sans MS" w:hAnsi="Comic Sans MS"/>
+          <w:sz w:val="28"/>
+          <w:szCs w:val="28"/>
+        </w:rPr>
+      </w:pPr>
+      <w:r>
+        <w:rPr>
+          <w:rFonts w:ascii="Comic Sans MS" w:hAnsi="Comic Sans MS"/>
+          <w:sz w:val="28"/>
+          <w:szCs w:val="28"/>
+        </w:rPr>
+        <w:t>-</w:t>
+      </w:r>
+      <w:r>
+        <w:rPr>
+          <w:rFonts w:ascii="Comic Sans MS" w:hAnsi="Comic Sans MS"/>
+          <w:sz w:val="28"/>
+          <w:szCs w:val="28"/>
+        </w:rPr>
+        <w:t xml:space="preserve"> unerwartetes Verhalten der Sensoren</w:t>
+      </w:r>
+    </w:p>
+    <w:p>
+      <w:pPr>
+        <w:rPr>
+          <w:rFonts w:ascii="Comic Sans MS" w:hAnsi="Comic Sans MS"/>
+          <w:sz w:val="28"/>
+          <w:szCs w:val="28"/>
+        </w:rPr>
+      </w:pPr>
+      <w:r>
+        <w:rPr>
+          <w:rFonts w:ascii="Comic Sans MS" w:hAnsi="Comic Sans MS"/>
+          <w:sz w:val="28"/>
+          <w:szCs w:val="28"/>
+        </w:rPr>
+        <w:t>Lösung:</w:t>
+      </w:r>
+    </w:p>
+    <w:p>
+      <w:pPr>
+        <w:rPr>
+          <w:rFonts w:ascii="Comic Sans MS" w:hAnsi="Comic Sans MS"/>
+          <w:sz w:val="28"/>
+          <w:szCs w:val="28"/>
+        </w:rPr>
+      </w:pPr>
+      <w:r>
+        <w:rPr>
+          <w:rFonts w:ascii="Comic Sans MS" w:hAnsi="Comic Sans MS"/>
+          <w:sz w:val="28"/>
+          <w:szCs w:val="28"/>
+        </w:rPr>
+        <w:t>die Handysensoren neu k</w:t>
+      </w:r>
       <w:bookmarkStart w:id="0" w:name="_GoBack"/>
       <w:bookmarkEnd w:id="0"/>
       <w:r>
@@ -1565,146 +1201,7 @@
           <w:sz w:val="28"/>
           <w:szCs w:val="28"/>
         </w:rPr>
-        <w:t xml:space="preserve">weitere Anwendungen und Tutorials können durch </w:t>
-      </w:r>
-      <w:proofErr w:type="spellStart"/>
-      <w:r>
-        <w:rPr>
-          <w:rFonts w:ascii="Comic Sans MS" w:hAnsi="Comic Sans MS"/>
-          <w:sz w:val="28"/>
-          <w:szCs w:val="28"/>
-        </w:rPr>
-        <w:t>Implementator</w:t>
-      </w:r>
-      <w:proofErr w:type="spellEnd"/>
-      <w:r>
-        <w:rPr>
-          <w:rFonts w:ascii="Comic Sans MS" w:hAnsi="Comic Sans MS"/>
-          <w:sz w:val="28"/>
-          <w:szCs w:val="28"/>
-        </w:rPr>
-        <w:t xml:space="preserve"> </w:t>
-      </w:r>
-      <w:r>
-        <w:rPr>
-          <w:rFonts w:ascii="Comic Sans MS" w:hAnsi="Comic Sans MS"/>
-          <w:sz w:val="28"/>
-          <w:szCs w:val="28"/>
-        </w:rPr>
-        <w:t>bereitgestellt werden</w:t>
-      </w:r>
-    </w:p>
-    <w:p>
-      <w:pPr>
-        <w:rPr>
-          <w:rFonts w:ascii="Comic Sans MS" w:hAnsi="Comic Sans MS"/>
-          <w:sz w:val="28"/>
-          <w:szCs w:val="28"/>
-        </w:rPr>
-      </w:pPr>
-    </w:p>
-    <w:p>
-      <w:pPr>
-        <w:rPr>
-          <w:rFonts w:ascii="Comic Sans MS" w:hAnsi="Comic Sans MS"/>
-          <w:sz w:val="28"/>
-          <w:szCs w:val="28"/>
-          <w:u w:val="single"/>
-        </w:rPr>
-      </w:pPr>
-      <w:r>
-        <w:rPr>
-          <w:rFonts w:ascii="Comic Sans MS" w:hAnsi="Comic Sans MS"/>
-          <w:sz w:val="28"/>
-          <w:szCs w:val="28"/>
-          <w:u w:val="single"/>
-        </w:rPr>
-        <w:t>bekannte</w:t>
-      </w:r>
-      <w:r>
-        <w:rPr>
-          <w:rFonts w:ascii="Comic Sans MS" w:hAnsi="Comic Sans MS"/>
-          <w:sz w:val="28"/>
-          <w:szCs w:val="28"/>
-          <w:u w:val="single"/>
-        </w:rPr>
-        <w:t xml:space="preserve"> Probleme</w:t>
-      </w:r>
-      <w:r>
-        <w:rPr>
-          <w:rFonts w:ascii="Comic Sans MS" w:hAnsi="Comic Sans MS"/>
-          <w:sz w:val="28"/>
-          <w:szCs w:val="28"/>
-          <w:u w:val="single"/>
-        </w:rPr>
-        <w:t>:</w:t>
-      </w:r>
-    </w:p>
-    <w:p>
-      <w:pPr>
-        <w:rPr>
-          <w:rFonts w:ascii="Comic Sans MS" w:hAnsi="Comic Sans MS"/>
-          <w:sz w:val="28"/>
-          <w:szCs w:val="28"/>
-        </w:rPr>
-      </w:pPr>
-      <w:r>
-        <w:rPr>
-          <w:rFonts w:ascii="Comic Sans MS" w:hAnsi="Comic Sans MS"/>
-          <w:sz w:val="28"/>
-          <w:szCs w:val="28"/>
-        </w:rPr>
-        <w:t>-</w:t>
-      </w:r>
-      <w:r>
-        <w:rPr>
-          <w:rFonts w:ascii="Comic Sans MS" w:hAnsi="Comic Sans MS"/>
-          <w:sz w:val="28"/>
-          <w:szCs w:val="28"/>
-        </w:rPr>
-        <w:t xml:space="preserve"> </w:t>
-      </w:r>
-      <w:r>
-        <w:rPr>
-          <w:rFonts w:ascii="Comic Sans MS" w:hAnsi="Comic Sans MS"/>
-          <w:sz w:val="28"/>
-          <w:szCs w:val="28"/>
-        </w:rPr>
-        <w:t>benutzter Port darf nicht von Firewall blockiert werden</w:t>
-      </w:r>
-    </w:p>
-    <w:p>
-      <w:pPr>
-        <w:rPr>
-          <w:rFonts w:ascii="Comic Sans MS" w:hAnsi="Comic Sans MS"/>
-          <w:sz w:val="28"/>
-          <w:szCs w:val="28"/>
-        </w:rPr>
-      </w:pPr>
-      <w:r>
-        <w:rPr>
-          <w:rFonts w:ascii="Comic Sans MS" w:hAnsi="Comic Sans MS"/>
-          <w:sz w:val="28"/>
-          <w:szCs w:val="28"/>
-        </w:rPr>
-        <w:t xml:space="preserve">Lösung: </w:t>
-      </w:r>
-    </w:p>
-    <w:p>
-      <w:pPr>
-        <w:rPr>
-          <w:rFonts w:ascii="Comic Sans MS" w:hAnsi="Comic Sans MS"/>
-          <w:sz w:val="28"/>
-          <w:szCs w:val="28"/>
-        </w:rPr>
-      </w:pPr>
-      <w:r>
-        <w:rPr>
-          <w:rFonts w:ascii="Comic Sans MS" w:hAnsi="Comic Sans MS"/>
-          <w:sz w:val="28"/>
-          <w:szCs w:val="28"/>
-        </w:rPr>
-        <w:t>neue Regel für die Firewall erstellen, in dem es erlaubt ist, über den Port zu kommunizieren</w:t>
+        <w:t>alibrieren</w:t>
       </w:r>
     </w:p>
     <w:p>
@@ -2255,6 +1752,118 @@
     </w:lvl>
   </w:abstractNum>
   <w:abstractNum w:abstractNumId="5" w15:restartNumberingAfterBreak="0">
+    <w:nsid w:val="36EA7B51"/>
+    <w:multiLevelType w:val="hybridMultilevel"/>
+    <w:tmpl w:val="D0E2F510"/>
+    <w:lvl w:ilvl="0" w:tplc="856A956C">
+      <w:numFmt w:val="bullet"/>
+      <w:lvlText w:val="-"/>
+      <w:lvlJc w:val="left"/>
+      <w:pPr>
+        <w:ind w:left="720" w:hanging="360"/>
+      </w:pPr>
+      <w:rPr>
+        <w:rFonts w:ascii="Comic Sans MS" w:eastAsiaTheme="minorHAnsi" w:hAnsi="Comic Sans MS" w:cstheme="minorBidi" w:hint="default"/>
+      </w:rPr>
+    </w:lvl>
+    <w:lvl w:ilvl="1" w:tplc="04070003" w:tentative="1">
+      <w:start w:val="1"/>
+      <w:numFmt w:val="bullet"/>
+      <w:lvlText w:val="o"/>
+      <w:lvlJc w:val="left"/>
+      <w:pPr>
+        <w:ind w:left="1440" w:hanging="360"/>
+      </w:pPr>
+      <w:rPr>
+        <w:rFonts w:ascii="Courier New" w:hAnsi="Courier New" w:cs="Courier New" w:hint="default"/>
+      </w:rPr>
+    </w:lvl>
+    <w:lvl w:ilvl="2" w:tplc="04070005" w:tentative="1">
+      <w:start w:val="1"/>
+      <w:numFmt w:val="bullet"/>
+      <w:lvlText w:val=""/>
+      <w:lvlJc w:val="left"/>
+      <w:pPr>
+        <w:ind w:left="2160" w:hanging="360"/>
+      </w:pPr>
+      <w:rPr>
+        <w:rFonts w:ascii="Wingdings" w:hAnsi="Wingdings" w:hint="default"/>
+      </w:rPr>
+    </w:lvl>
+    <w:lvl w:ilvl="3" w:tplc="04070001" w:tentative="1">
+      <w:start w:val="1"/>
+      <w:numFmt w:val="bullet"/>
+      <w:lvlText w:val=""/>
+      <w:lvlJc w:val="left"/>
+      <w:pPr>
+        <w:ind w:left="2880" w:hanging="360"/>
+      </w:pPr>
+      <w:rPr>
+        <w:rFonts w:ascii="Symbol" w:hAnsi="Symbol" w:hint="default"/>
+      </w:rPr>
+    </w:lvl>
+    <w:lvl w:ilvl="4" w:tplc="04070003" w:tentative="1">
+      <w:start w:val="1"/>
+      <w:numFmt w:val="bullet"/>
+      <w:lvlText w:val="o"/>
+      <w:lvlJc w:val="left"/>
+      <w:pPr>
+        <w:ind w:left="3600" w:hanging="360"/>
+      </w:pPr>
+      <w:rPr>
+        <w:rFonts w:ascii="Courier New" w:hAnsi="Courier New" w:cs="Courier New" w:hint="default"/>
+      </w:rPr>
+    </w:lvl>
+    <w:lvl w:ilvl="5" w:tplc="04070005" w:tentative="1">
+      <w:start w:val="1"/>
+      <w:numFmt w:val="bullet"/>
+      <w:lvlText w:val=""/>
+      <w:lvlJc w:val="left"/>
+      <w:pPr>
+        <w:ind w:left="4320" w:hanging="360"/>
+      </w:pPr>
+      <w:rPr>
+        <w:rFonts w:ascii="Wingdings" w:hAnsi="Wingdings" w:hint="default"/>
+      </w:rPr>
+    </w:lvl>
+    <w:lvl w:ilvl="6" w:tplc="04070001" w:tentative="1">
+      <w:start w:val="1"/>
+      <w:numFmt w:val="bullet"/>
+      <w:lvlText w:val=""/>
+      <w:lvlJc w:val="left"/>
+      <w:pPr>
+        <w:ind w:left="5040" w:hanging="360"/>
+      </w:pPr>
+      <w:rPr>
+        <w:rFonts w:ascii="Symbol" w:hAnsi="Symbol" w:hint="default"/>
+      </w:rPr>
+    </w:lvl>
+    <w:lvl w:ilvl="7" w:tplc="04070003" w:tentative="1">
+      <w:start w:val="1"/>
+      <w:numFmt w:val="bullet"/>
+      <w:lvlText w:val="o"/>
+      <w:lvlJc w:val="left"/>
+      <w:pPr>
+        <w:ind w:left="5760" w:hanging="360"/>
+      </w:pPr>
+      <w:rPr>
+        <w:rFonts w:ascii="Courier New" w:hAnsi="Courier New" w:cs="Courier New" w:hint="default"/>
+      </w:rPr>
+    </w:lvl>
+    <w:lvl w:ilvl="8" w:tplc="04070005" w:tentative="1">
+      <w:start w:val="1"/>
+      <w:numFmt w:val="bullet"/>
+      <w:lvlText w:val=""/>
+      <w:lvlJc w:val="left"/>
+      <w:pPr>
+        <w:ind w:left="6480" w:hanging="360"/>
+      </w:pPr>
+      <w:rPr>
+        <w:rFonts w:ascii="Wingdings" w:hAnsi="Wingdings" w:hint="default"/>
+      </w:rPr>
+    </w:lvl>
+  </w:abstractNum>
+  <w:abstractNum w:abstractNumId="6" w15:restartNumberingAfterBreak="0">
     <w:nsid w:val="380D02B6"/>
     <w:multiLevelType w:val="hybridMultilevel"/>
     <w:tmpl w:val="DFB4B9FE"/>
@@ -2367,7 +1976,7 @@
       </w:rPr>
     </w:lvl>
   </w:abstractNum>
-  <w:abstractNum w:abstractNumId="6" w15:restartNumberingAfterBreak="0">
+  <w:abstractNum w:abstractNumId="7" w15:restartNumberingAfterBreak="0">
     <w:nsid w:val="3F8475B9"/>
     <w:multiLevelType w:val="hybridMultilevel"/>
     <w:tmpl w:val="05A87D36"/>
@@ -2480,7 +2089,7 @@
       </w:rPr>
     </w:lvl>
   </w:abstractNum>
-  <w:abstractNum w:abstractNumId="7" w15:restartNumberingAfterBreak="0">
+  <w:abstractNum w:abstractNumId="8" w15:restartNumberingAfterBreak="0">
     <w:nsid w:val="48286BAB"/>
     <w:multiLevelType w:val="hybridMultilevel"/>
     <w:tmpl w:val="68F4C3B6"/>
@@ -2569,7 +2178,7 @@
       </w:pPr>
     </w:lvl>
   </w:abstractNum>
-  <w:abstractNum w:abstractNumId="8" w15:restartNumberingAfterBreak="0">
+  <w:abstractNum w:abstractNumId="9" w15:restartNumberingAfterBreak="0">
     <w:nsid w:val="54424248"/>
     <w:multiLevelType w:val="hybridMultilevel"/>
     <w:tmpl w:val="0C428B0E"/>
@@ -2658,7 +2267,7 @@
       </w:pPr>
     </w:lvl>
   </w:abstractNum>
-  <w:abstractNum w:abstractNumId="9" w15:restartNumberingAfterBreak="0">
+  <w:abstractNum w:abstractNumId="10" w15:restartNumberingAfterBreak="0">
     <w:nsid w:val="75AA4524"/>
     <w:multiLevelType w:val="hybridMultilevel"/>
     <w:tmpl w:val="832CD422"/>
@@ -2781,25 +2390,28 @@
     <w:abstractNumId w:val="1"/>
   </w:num>
   <w:num w:numId="4">
-    <w:abstractNumId w:val="9"/>
+    <w:abstractNumId w:val="10"/>
   </w:num>
   <w:num w:numId="5">
-    <w:abstractNumId w:val="6"/>
+    <w:abstractNumId w:val="7"/>
   </w:num>
   <w:num w:numId="6">
-    <w:abstractNumId w:val="5"/>
+    <w:abstractNumId w:val="6"/>
   </w:num>
   <w:num w:numId="7">
     <w:abstractNumId w:val="3"/>
   </w:num>
   <w:num w:numId="8">
-    <w:abstractNumId w:val="7"/>
+    <w:abstractNumId w:val="8"/>
   </w:num>
   <w:num w:numId="9">
-    <w:abstractNumId w:val="8"/>
+    <w:abstractNumId w:val="9"/>
   </w:num>
   <w:num w:numId="10">
     <w:abstractNumId w:val="4"/>
+  </w:num>
+  <w:num w:numId="11">
+    <w:abstractNumId w:val="5"/>
   </w:num>
 </w:numbering>
 </file>

</xml_diff>

<commit_message>
changed command Befehl to Terminal Befehl
</commit_message>
<xml_diff>
--- a/UserGuide.docx
+++ b/UserGuide.docx
@@ -46,7 +46,25 @@
           <w:sz w:val="28"/>
           <w:szCs w:val="28"/>
         </w:rPr>
-        <w:t>Die Bedienung von App und Server wird aus Sicht unserer Beispielimplementation erläutert</w:t>
+        <w:t xml:space="preserve">Die Bedienung von App und Server wird aus Sicht unserer </w:t>
+      </w:r>
+      <w:proofErr w:type="spellStart"/>
+      <w:r>
+        <w:rPr>
+          <w:rFonts w:ascii="Comic Sans MS" w:hAnsi="Comic Sans MS"/>
+          <w:sz w:val="28"/>
+          <w:szCs w:val="28"/>
+        </w:rPr>
+        <w:t>Beispielimplementation</w:t>
+      </w:r>
+      <w:proofErr w:type="spellEnd"/>
+      <w:r>
+        <w:rPr>
+          <w:rFonts w:ascii="Comic Sans MS" w:hAnsi="Comic Sans MS"/>
+          <w:sz w:val="28"/>
+          <w:szCs w:val="28"/>
+        </w:rPr>
+        <w:t xml:space="preserve"> erläutert</w:t>
       </w:r>
     </w:p>
     <w:p>
@@ -118,13 +136,23 @@
         </w:rPr>
         <w:t xml:space="preserve">- </w:t>
       </w:r>
-      <w:r>
-        <w:rPr>
-          <w:rFonts w:ascii="Comic Sans MS" w:hAnsi="Comic Sans MS"/>
-          <w:sz w:val="28"/>
-          <w:szCs w:val="28"/>
-        </w:rPr>
-        <w:t>javafähiges Gerät</w:t>
+      <w:proofErr w:type="spellStart"/>
+      <w:r>
+        <w:rPr>
+          <w:rFonts w:ascii="Comic Sans MS" w:hAnsi="Comic Sans MS"/>
+          <w:sz w:val="28"/>
+          <w:szCs w:val="28"/>
+        </w:rPr>
+        <w:t>javafähiges</w:t>
+      </w:r>
+      <w:proofErr w:type="spellEnd"/>
+      <w:r>
+        <w:rPr>
+          <w:rFonts w:ascii="Comic Sans MS" w:hAnsi="Comic Sans MS"/>
+          <w:sz w:val="28"/>
+          <w:szCs w:val="28"/>
+        </w:rPr>
+        <w:t xml:space="preserve"> Gerät</w:t>
       </w:r>
       <w:r>
         <w:rPr>
@@ -165,7 +193,25 @@
           <w:sz w:val="28"/>
           <w:szCs w:val="28"/>
         </w:rPr>
-        <w:t>- Server Jar auf Gerät, App auf Handy installiert</w:t>
+        <w:t xml:space="preserve">- Server </w:t>
+      </w:r>
+      <w:proofErr w:type="spellStart"/>
+      <w:r>
+        <w:rPr>
+          <w:rFonts w:ascii="Comic Sans MS" w:hAnsi="Comic Sans MS"/>
+          <w:sz w:val="28"/>
+          <w:szCs w:val="28"/>
+        </w:rPr>
+        <w:t>Jar</w:t>
+      </w:r>
+      <w:proofErr w:type="spellEnd"/>
+      <w:r>
+        <w:rPr>
+          <w:rFonts w:ascii="Comic Sans MS" w:hAnsi="Comic Sans MS"/>
+          <w:sz w:val="28"/>
+          <w:szCs w:val="28"/>
+        </w:rPr>
+        <w:t xml:space="preserve"> auf Gerät, App auf Handy installiert</w:t>
       </w:r>
     </w:p>
     <w:p>
@@ -218,7 +264,15 @@
           <w:sz w:val="28"/>
           <w:szCs w:val="28"/>
         </w:rPr>
-        <w:t xml:space="preserve"> command Befehl </w:t>
+        <w:t xml:space="preserve"> Terminal</w:t>
+      </w:r>
+      <w:r>
+        <w:rPr>
+          <w:rFonts w:ascii="Comic Sans MS" w:hAnsi="Comic Sans MS"/>
+          <w:sz w:val="28"/>
+          <w:szCs w:val="28"/>
+        </w:rPr>
+        <w:t xml:space="preserve"> Befehl </w:t>
       </w:r>
       <w:r>
         <w:rPr>
@@ -228,14 +282,43 @@
         </w:rPr>
         <w:t>„</w:t>
       </w:r>
-      <w:r>
-        <w:rPr>
-          <w:rFonts w:ascii="Comic Sans MS" w:hAnsi="Comic Sans MS"/>
-          <w:sz w:val="28"/>
-          <w:szCs w:val="28"/>
-        </w:rPr>
-        <w:t xml:space="preserve">java –jar </w:t>
-      </w:r>
+      <w:proofErr w:type="spellStart"/>
+      <w:r>
+        <w:rPr>
+          <w:rFonts w:ascii="Comic Sans MS" w:hAnsi="Comic Sans MS"/>
+          <w:sz w:val="28"/>
+          <w:szCs w:val="28"/>
+        </w:rPr>
+        <w:t>java</w:t>
+      </w:r>
+      <w:proofErr w:type="spellEnd"/>
+      <w:r>
+        <w:rPr>
+          <w:rFonts w:ascii="Comic Sans MS" w:hAnsi="Comic Sans MS"/>
+          <w:sz w:val="28"/>
+          <w:szCs w:val="28"/>
+        </w:rPr>
+        <w:t xml:space="preserve"> –</w:t>
+      </w:r>
+      <w:proofErr w:type="spellStart"/>
+      <w:r>
+        <w:rPr>
+          <w:rFonts w:ascii="Comic Sans MS" w:hAnsi="Comic Sans MS"/>
+          <w:sz w:val="28"/>
+          <w:szCs w:val="28"/>
+        </w:rPr>
+        <w:t>jar</w:t>
+      </w:r>
+      <w:proofErr w:type="spellEnd"/>
+      <w:r>
+        <w:rPr>
+          <w:rFonts w:ascii="Comic Sans MS" w:hAnsi="Comic Sans MS"/>
+          <w:sz w:val="28"/>
+          <w:szCs w:val="28"/>
+        </w:rPr>
+        <w:t xml:space="preserve"> </w:t>
+      </w:r>
+      <w:proofErr w:type="spellStart"/>
       <w:r>
         <w:rPr>
           <w:rFonts w:ascii="Comic Sans MS" w:hAnsi="Comic Sans MS"/>
@@ -245,6 +328,7 @@
         </w:rPr>
         <w:t>servername</w:t>
       </w:r>
+      <w:proofErr w:type="spellEnd"/>
       <w:r>
         <w:rPr>
           <w:rFonts w:ascii="Comic Sans MS" w:hAnsi="Comic Sans MS"/>
@@ -502,8 +586,62 @@
           <w:sz w:val="28"/>
           <w:szCs w:val="28"/>
         </w:rPr>
-        <w:t>command Befehl: java –jar server.jar mouse</w:t>
-      </w:r>
+        <w:t>Terminal</w:t>
+      </w:r>
+      <w:r>
+        <w:rPr>
+          <w:rFonts w:ascii="Comic Sans MS" w:hAnsi="Comic Sans MS"/>
+          <w:sz w:val="28"/>
+          <w:szCs w:val="28"/>
+        </w:rPr>
+        <w:t xml:space="preserve"> Befehl: </w:t>
+      </w:r>
+      <w:proofErr w:type="spellStart"/>
+      <w:r>
+        <w:rPr>
+          <w:rFonts w:ascii="Comic Sans MS" w:hAnsi="Comic Sans MS"/>
+          <w:sz w:val="28"/>
+          <w:szCs w:val="28"/>
+        </w:rPr>
+        <w:t>java</w:t>
+      </w:r>
+      <w:proofErr w:type="spellEnd"/>
+      <w:r>
+        <w:rPr>
+          <w:rFonts w:ascii="Comic Sans MS" w:hAnsi="Comic Sans MS"/>
+          <w:sz w:val="28"/>
+          <w:szCs w:val="28"/>
+        </w:rPr>
+        <w:t xml:space="preserve"> –</w:t>
+      </w:r>
+      <w:proofErr w:type="spellStart"/>
+      <w:r>
+        <w:rPr>
+          <w:rFonts w:ascii="Comic Sans MS" w:hAnsi="Comic Sans MS"/>
+          <w:sz w:val="28"/>
+          <w:szCs w:val="28"/>
+        </w:rPr>
+        <w:t>jar</w:t>
+      </w:r>
+      <w:proofErr w:type="spellEnd"/>
+      <w:r>
+        <w:rPr>
+          <w:rFonts w:ascii="Comic Sans MS" w:hAnsi="Comic Sans MS"/>
+          <w:sz w:val="28"/>
+          <w:szCs w:val="28"/>
+        </w:rPr>
+        <w:t xml:space="preserve"> server.jar </w:t>
+      </w:r>
+      <w:proofErr w:type="spellStart"/>
+      <w:r>
+        <w:rPr>
+          <w:rFonts w:ascii="Comic Sans MS" w:hAnsi="Comic Sans MS"/>
+          <w:sz w:val="28"/>
+          <w:szCs w:val="28"/>
+        </w:rPr>
+        <w:t>mouse</w:t>
+      </w:r>
+      <w:proofErr w:type="spellEnd"/>
     </w:p>
     <w:p>
       <w:pPr>
@@ -530,13 +668,23 @@
         </w:rPr>
         <w:t xml:space="preserve">gedachter </w:t>
       </w:r>
-      <w:r>
-        <w:rPr>
-          <w:rFonts w:ascii="Comic Sans MS" w:hAnsi="Comic Sans MS"/>
-          <w:sz w:val="28"/>
-          <w:szCs w:val="28"/>
-        </w:rPr>
-        <w:t>Laserpointer, womit der Mauszeiger bewegt werden kann</w:t>
+      <w:proofErr w:type="spellStart"/>
+      <w:r>
+        <w:rPr>
+          <w:rFonts w:ascii="Comic Sans MS" w:hAnsi="Comic Sans MS"/>
+          <w:sz w:val="28"/>
+          <w:szCs w:val="28"/>
+        </w:rPr>
+        <w:t>Laserpointer</w:t>
+      </w:r>
+      <w:proofErr w:type="spellEnd"/>
+      <w:r>
+        <w:rPr>
+          <w:rFonts w:ascii="Comic Sans MS" w:hAnsi="Comic Sans MS"/>
+          <w:sz w:val="28"/>
+          <w:szCs w:val="28"/>
+        </w:rPr>
+        <w:t>, womit der Mauszeiger bewegt werden kann</w:t>
       </w:r>
     </w:p>
     <w:p>
@@ -556,13 +704,41 @@
         </w:rPr>
         <w:t>- „</w:t>
       </w:r>
-      <w:r>
-        <w:rPr>
-          <w:rFonts w:ascii="Comic Sans MS" w:hAnsi="Comic Sans MS"/>
-          <w:sz w:val="28"/>
-          <w:szCs w:val="28"/>
-        </w:rPr>
-        <w:t>Left Click“ und „Right Click“ verhalten sich wie Links- und Rechtsklick bei einer Maus</w:t>
+      <w:proofErr w:type="spellStart"/>
+      <w:r>
+        <w:rPr>
+          <w:rFonts w:ascii="Comic Sans MS" w:hAnsi="Comic Sans MS"/>
+          <w:sz w:val="28"/>
+          <w:szCs w:val="28"/>
+        </w:rPr>
+        <w:t>Left</w:t>
+      </w:r>
+      <w:proofErr w:type="spellEnd"/>
+      <w:r>
+        <w:rPr>
+          <w:rFonts w:ascii="Comic Sans MS" w:hAnsi="Comic Sans MS"/>
+          <w:sz w:val="28"/>
+          <w:szCs w:val="28"/>
+        </w:rPr>
+        <w:t xml:space="preserve"> Click“ und „</w:t>
+      </w:r>
+      <w:proofErr w:type="spellStart"/>
+      <w:r>
+        <w:rPr>
+          <w:rFonts w:ascii="Comic Sans MS" w:hAnsi="Comic Sans MS"/>
+          <w:sz w:val="28"/>
+          <w:szCs w:val="28"/>
+        </w:rPr>
+        <w:t>Right</w:t>
+      </w:r>
+      <w:proofErr w:type="spellEnd"/>
+      <w:r>
+        <w:rPr>
+          <w:rFonts w:ascii="Comic Sans MS" w:hAnsi="Comic Sans MS"/>
+          <w:sz w:val="28"/>
+          <w:szCs w:val="28"/>
+        </w:rPr>
+        <w:t xml:space="preserve"> Click“ verhalten sich wie Links- und Rechtsklick bei einer Maus</w:t>
       </w:r>
     </w:p>
     <w:p>
@@ -647,8 +823,62 @@
           <w:sz w:val="28"/>
           <w:szCs w:val="28"/>
         </w:rPr>
-        <w:t>command Befehl: java –jar server.jar nes</w:t>
-      </w:r>
+        <w:t>Terminal</w:t>
+      </w:r>
+      <w:r>
+        <w:rPr>
+          <w:rFonts w:ascii="Comic Sans MS" w:hAnsi="Comic Sans MS"/>
+          <w:sz w:val="28"/>
+          <w:szCs w:val="28"/>
+        </w:rPr>
+        <w:t xml:space="preserve"> Befehl: </w:t>
+      </w:r>
+      <w:proofErr w:type="spellStart"/>
+      <w:r>
+        <w:rPr>
+          <w:rFonts w:ascii="Comic Sans MS" w:hAnsi="Comic Sans MS"/>
+          <w:sz w:val="28"/>
+          <w:szCs w:val="28"/>
+        </w:rPr>
+        <w:t>java</w:t>
+      </w:r>
+      <w:proofErr w:type="spellEnd"/>
+      <w:r>
+        <w:rPr>
+          <w:rFonts w:ascii="Comic Sans MS" w:hAnsi="Comic Sans MS"/>
+          <w:sz w:val="28"/>
+          <w:szCs w:val="28"/>
+        </w:rPr>
+        <w:t xml:space="preserve"> –</w:t>
+      </w:r>
+      <w:proofErr w:type="spellStart"/>
+      <w:r>
+        <w:rPr>
+          <w:rFonts w:ascii="Comic Sans MS" w:hAnsi="Comic Sans MS"/>
+          <w:sz w:val="28"/>
+          <w:szCs w:val="28"/>
+        </w:rPr>
+        <w:t>jar</w:t>
+      </w:r>
+      <w:proofErr w:type="spellEnd"/>
+      <w:r>
+        <w:rPr>
+          <w:rFonts w:ascii="Comic Sans MS" w:hAnsi="Comic Sans MS"/>
+          <w:sz w:val="28"/>
+          <w:szCs w:val="28"/>
+        </w:rPr>
+        <w:t xml:space="preserve"> server.jar </w:t>
+      </w:r>
+      <w:proofErr w:type="spellStart"/>
+      <w:r>
+        <w:rPr>
+          <w:rFonts w:ascii="Comic Sans MS" w:hAnsi="Comic Sans MS"/>
+          <w:sz w:val="28"/>
+          <w:szCs w:val="28"/>
+        </w:rPr>
+        <w:t>nes</w:t>
+      </w:r>
+      <w:proofErr w:type="spellEnd"/>
     </w:p>
     <w:p>
       <w:pPr>
@@ -701,7 +931,25 @@
           <w:sz w:val="28"/>
           <w:szCs w:val="28"/>
         </w:rPr>
-        <w:t>- die Buttons der App emulieren entsprechend der config Datei Tasten von einer Tastatur</w:t>
+        <w:t xml:space="preserve">- die Buttons der App emulieren entsprechend der </w:t>
+      </w:r>
+      <w:proofErr w:type="spellStart"/>
+      <w:r>
+        <w:rPr>
+          <w:rFonts w:ascii="Comic Sans MS" w:hAnsi="Comic Sans MS"/>
+          <w:sz w:val="28"/>
+          <w:szCs w:val="28"/>
+        </w:rPr>
+        <w:t>config</w:t>
+      </w:r>
+      <w:proofErr w:type="spellEnd"/>
+      <w:r>
+        <w:rPr>
+          <w:rFonts w:ascii="Comic Sans MS" w:hAnsi="Comic Sans MS"/>
+          <w:sz w:val="28"/>
+          <w:szCs w:val="28"/>
+        </w:rPr>
+        <w:t xml:space="preserve"> Datei Tasten von einer Tastatur</w:t>
       </w:r>
     </w:p>
     <w:p>
@@ -804,8 +1052,63 @@
           <w:sz w:val="28"/>
           <w:szCs w:val="28"/>
         </w:rPr>
-        <w:t xml:space="preserve">command Befehl: java –jar server.jar </w:t>
-      </w:r>
+        <w:t>Te</w:t>
+      </w:r>
+      <w:bookmarkStart w:id="0" w:name="_GoBack"/>
+      <w:bookmarkEnd w:id="0"/>
+      <w:r>
+        <w:rPr>
+          <w:rFonts w:ascii="Comic Sans MS" w:hAnsi="Comic Sans MS"/>
+          <w:sz w:val="28"/>
+          <w:szCs w:val="28"/>
+        </w:rPr>
+        <w:t>rminal</w:t>
+      </w:r>
+      <w:r>
+        <w:rPr>
+          <w:rFonts w:ascii="Comic Sans MS" w:hAnsi="Comic Sans MS"/>
+          <w:sz w:val="28"/>
+          <w:szCs w:val="28"/>
+        </w:rPr>
+        <w:t xml:space="preserve"> Befehl: </w:t>
+      </w:r>
+      <w:proofErr w:type="spellStart"/>
+      <w:r>
+        <w:rPr>
+          <w:rFonts w:ascii="Comic Sans MS" w:hAnsi="Comic Sans MS"/>
+          <w:sz w:val="28"/>
+          <w:szCs w:val="28"/>
+        </w:rPr>
+        <w:t>java</w:t>
+      </w:r>
+      <w:proofErr w:type="spellEnd"/>
+      <w:r>
+        <w:rPr>
+          <w:rFonts w:ascii="Comic Sans MS" w:hAnsi="Comic Sans MS"/>
+          <w:sz w:val="28"/>
+          <w:szCs w:val="28"/>
+        </w:rPr>
+        <w:t xml:space="preserve"> –</w:t>
+      </w:r>
+      <w:proofErr w:type="spellStart"/>
+      <w:r>
+        <w:rPr>
+          <w:rFonts w:ascii="Comic Sans MS" w:hAnsi="Comic Sans MS"/>
+          <w:sz w:val="28"/>
+          <w:szCs w:val="28"/>
+        </w:rPr>
+        <w:t>jar</w:t>
+      </w:r>
+      <w:proofErr w:type="spellEnd"/>
+      <w:r>
+        <w:rPr>
+          <w:rFonts w:ascii="Comic Sans MS" w:hAnsi="Comic Sans MS"/>
+          <w:sz w:val="28"/>
+          <w:szCs w:val="28"/>
+        </w:rPr>
+        <w:t xml:space="preserve"> server.jar </w:t>
+      </w:r>
+      <w:proofErr w:type="spellStart"/>
       <w:r>
         <w:rPr>
           <w:rFonts w:ascii="Comic Sans MS" w:hAnsi="Comic Sans MS"/>
@@ -814,6 +1117,7 @@
         </w:rPr>
         <w:t>vrep</w:t>
       </w:r>
+      <w:proofErr w:type="spellEnd"/>
     </w:p>
     <w:p>
       <w:pPr>
@@ -838,7 +1142,43 @@
           <w:sz w:val="28"/>
           <w:szCs w:val="28"/>
         </w:rPr>
-        <w:t xml:space="preserve"> „Kuka lbr iiwa 7 r800“</w:t>
+        <w:t xml:space="preserve"> „Kuka </w:t>
+      </w:r>
+      <w:proofErr w:type="spellStart"/>
+      <w:r>
+        <w:rPr>
+          <w:rFonts w:ascii="Comic Sans MS" w:hAnsi="Comic Sans MS"/>
+          <w:sz w:val="28"/>
+          <w:szCs w:val="28"/>
+        </w:rPr>
+        <w:t>lbr</w:t>
+      </w:r>
+      <w:proofErr w:type="spellEnd"/>
+      <w:r>
+        <w:rPr>
+          <w:rFonts w:ascii="Comic Sans MS" w:hAnsi="Comic Sans MS"/>
+          <w:sz w:val="28"/>
+          <w:szCs w:val="28"/>
+        </w:rPr>
+        <w:t xml:space="preserve"> </w:t>
+      </w:r>
+      <w:proofErr w:type="spellStart"/>
+      <w:r>
+        <w:rPr>
+          <w:rFonts w:ascii="Comic Sans MS" w:hAnsi="Comic Sans MS"/>
+          <w:sz w:val="28"/>
+          <w:szCs w:val="28"/>
+        </w:rPr>
+        <w:t>iiwa</w:t>
+      </w:r>
+      <w:proofErr w:type="spellEnd"/>
+      <w:r>
+        <w:rPr>
+          <w:rFonts w:ascii="Comic Sans MS" w:hAnsi="Comic Sans MS"/>
+          <w:sz w:val="28"/>
+          <w:szCs w:val="28"/>
+        </w:rPr>
+        <w:t xml:space="preserve"> 7 r800“</w:t>
       </w:r>
       <w:r>
         <w:rPr>
@@ -854,7 +1194,25 @@
           <w:sz w:val="28"/>
           <w:szCs w:val="28"/>
         </w:rPr>
-        <w:t xml:space="preserve"> (vrep)</w:t>
+        <w:t xml:space="preserve"> (</w:t>
+      </w:r>
+      <w:proofErr w:type="spellStart"/>
+      <w:r>
+        <w:rPr>
+          <w:rFonts w:ascii="Comic Sans MS" w:hAnsi="Comic Sans MS"/>
+          <w:sz w:val="28"/>
+          <w:szCs w:val="28"/>
+        </w:rPr>
+        <w:t>vrep</w:t>
+      </w:r>
+      <w:proofErr w:type="spellEnd"/>
+      <w:r>
+        <w:rPr>
+          <w:rFonts w:ascii="Comic Sans MS" w:hAnsi="Comic Sans MS"/>
+          <w:sz w:val="28"/>
+          <w:szCs w:val="28"/>
+        </w:rPr>
+        <w:t>)</w:t>
       </w:r>
       <w:r>
         <w:rPr>
@@ -898,21 +1256,49 @@
         </w:rPr>
         <w:t xml:space="preserve"> </w:t>
       </w:r>
-      <w:r>
-        <w:rPr>
-          <w:rFonts w:ascii="Comic Sans MS" w:hAnsi="Comic Sans MS"/>
-          <w:sz w:val="28"/>
-          <w:szCs w:val="28"/>
-        </w:rPr>
-        <w:t>Marble-Labyrinth-Control</w:t>
-      </w:r>
-      <w:r>
-        <w:rPr>
-          <w:rFonts w:ascii="Comic Sans MS" w:hAnsi="Comic Sans MS"/>
-          <w:sz w:val="28"/>
-          <w:szCs w:val="28"/>
-        </w:rPr>
-        <w:t>: Robbi steht in vordefinierter Position, zu bewegen ist nur das vorderste Glied</w:t>
+      <w:proofErr w:type="spellStart"/>
+      <w:r>
+        <w:rPr>
+          <w:rFonts w:ascii="Comic Sans MS" w:hAnsi="Comic Sans MS"/>
+          <w:sz w:val="28"/>
+          <w:szCs w:val="28"/>
+        </w:rPr>
+        <w:t>Marble</w:t>
+      </w:r>
+      <w:proofErr w:type="spellEnd"/>
+      <w:r>
+        <w:rPr>
+          <w:rFonts w:ascii="Comic Sans MS" w:hAnsi="Comic Sans MS"/>
+          <w:sz w:val="28"/>
+          <w:szCs w:val="28"/>
+        </w:rPr>
+        <w:t>-Labyrinth-Control</w:t>
+      </w:r>
+      <w:r>
+        <w:rPr>
+          <w:rFonts w:ascii="Comic Sans MS" w:hAnsi="Comic Sans MS"/>
+          <w:sz w:val="28"/>
+          <w:szCs w:val="28"/>
+        </w:rPr>
+        <w:t xml:space="preserve">: </w:t>
+      </w:r>
+      <w:proofErr w:type="spellStart"/>
+      <w:r>
+        <w:rPr>
+          <w:rFonts w:ascii="Comic Sans MS" w:hAnsi="Comic Sans MS"/>
+          <w:sz w:val="28"/>
+          <w:szCs w:val="28"/>
+        </w:rPr>
+        <w:t>Robbi</w:t>
+      </w:r>
+      <w:proofErr w:type="spellEnd"/>
+      <w:r>
+        <w:rPr>
+          <w:rFonts w:ascii="Comic Sans MS" w:hAnsi="Comic Sans MS"/>
+          <w:sz w:val="28"/>
+          <w:szCs w:val="28"/>
+        </w:rPr>
+        <w:t xml:space="preserve"> steht in vordefinierter Position, zu bewegen ist nur das vorderste Glied</w:t>
       </w:r>
     </w:p>
     <w:p>
@@ -948,13 +1334,149 @@
         </w:rPr>
         <w:t>alternativ: mit den Button „</w:t>
       </w:r>
-      <w:r>
-        <w:rPr>
-          <w:rFonts w:ascii="Comic Sans MS" w:hAnsi="Comic Sans MS"/>
-          <w:sz w:val="28"/>
-          <w:szCs w:val="28"/>
-        </w:rPr>
-        <w:t>switch between marble labyrinth and joint control mode“</w:t>
+      <w:proofErr w:type="spellStart"/>
+      <w:r>
+        <w:rPr>
+          <w:rFonts w:ascii="Comic Sans MS" w:hAnsi="Comic Sans MS"/>
+          <w:sz w:val="28"/>
+          <w:szCs w:val="28"/>
+        </w:rPr>
+        <w:t>switch</w:t>
+      </w:r>
+      <w:proofErr w:type="spellEnd"/>
+      <w:r>
+        <w:rPr>
+          <w:rFonts w:ascii="Comic Sans MS" w:hAnsi="Comic Sans MS"/>
+          <w:sz w:val="28"/>
+          <w:szCs w:val="28"/>
+        </w:rPr>
+        <w:t xml:space="preserve"> </w:t>
+      </w:r>
+      <w:proofErr w:type="spellStart"/>
+      <w:r>
+        <w:rPr>
+          <w:rFonts w:ascii="Comic Sans MS" w:hAnsi="Comic Sans MS"/>
+          <w:sz w:val="28"/>
+          <w:szCs w:val="28"/>
+        </w:rPr>
+        <w:t>between</w:t>
+      </w:r>
+      <w:proofErr w:type="spellEnd"/>
+      <w:r>
+        <w:rPr>
+          <w:rFonts w:ascii="Comic Sans MS" w:hAnsi="Comic Sans MS"/>
+          <w:sz w:val="28"/>
+          <w:szCs w:val="28"/>
+        </w:rPr>
+        <w:t xml:space="preserve"> </w:t>
+      </w:r>
+      <w:proofErr w:type="spellStart"/>
+      <w:r>
+        <w:rPr>
+          <w:rFonts w:ascii="Comic Sans MS" w:hAnsi="Comic Sans MS"/>
+          <w:sz w:val="28"/>
+          <w:szCs w:val="28"/>
+        </w:rPr>
+        <w:t>marble</w:t>
+      </w:r>
+      <w:proofErr w:type="spellEnd"/>
+      <w:r>
+        <w:rPr>
+          <w:rFonts w:ascii="Comic Sans MS" w:hAnsi="Comic Sans MS"/>
+          <w:sz w:val="28"/>
+          <w:szCs w:val="28"/>
+        </w:rPr>
+        <w:t xml:space="preserve"> </w:t>
+      </w:r>
+      <w:proofErr w:type="spellStart"/>
+      <w:r>
+        <w:rPr>
+          <w:rFonts w:ascii="Comic Sans MS" w:hAnsi="Comic Sans MS"/>
+          <w:sz w:val="28"/>
+          <w:szCs w:val="28"/>
+        </w:rPr>
+        <w:t>labyrinth</w:t>
+      </w:r>
+      <w:proofErr w:type="spellEnd"/>
+      <w:r>
+        <w:rPr>
+          <w:rFonts w:ascii="Comic Sans MS" w:hAnsi="Comic Sans MS"/>
+          <w:sz w:val="28"/>
+          <w:szCs w:val="28"/>
+        </w:rPr>
+        <w:t xml:space="preserve"> </w:t>
+      </w:r>
+      <w:proofErr w:type="spellStart"/>
+      <w:r>
+        <w:rPr>
+          <w:rFonts w:ascii="Comic Sans MS" w:hAnsi="Comic Sans MS"/>
+          <w:sz w:val="28"/>
+          <w:szCs w:val="28"/>
+        </w:rPr>
+        <w:t>and</w:t>
+      </w:r>
+      <w:proofErr w:type="spellEnd"/>
+      <w:r>
+        <w:rPr>
+          <w:rFonts w:ascii="Comic Sans MS" w:hAnsi="Comic Sans MS"/>
+          <w:sz w:val="28"/>
+          <w:szCs w:val="28"/>
+        </w:rPr>
+        <w:t xml:space="preserve"> </w:t>
+      </w:r>
+      <w:proofErr w:type="spellStart"/>
+      <w:r>
+        <w:rPr>
+          <w:rFonts w:ascii="Comic Sans MS" w:hAnsi="Comic Sans MS"/>
+          <w:sz w:val="28"/>
+          <w:szCs w:val="28"/>
+        </w:rPr>
+        <w:t>joint</w:t>
+      </w:r>
+      <w:proofErr w:type="spellEnd"/>
+      <w:r>
+        <w:rPr>
+          <w:rFonts w:ascii="Comic Sans MS" w:hAnsi="Comic Sans MS"/>
+          <w:sz w:val="28"/>
+          <w:szCs w:val="28"/>
+        </w:rPr>
+        <w:t xml:space="preserve"> </w:t>
+      </w:r>
+      <w:proofErr w:type="spellStart"/>
+      <w:r>
+        <w:rPr>
+          <w:rFonts w:ascii="Comic Sans MS" w:hAnsi="Comic Sans MS"/>
+          <w:sz w:val="28"/>
+          <w:szCs w:val="28"/>
+        </w:rPr>
+        <w:t>control</w:t>
+      </w:r>
+      <w:proofErr w:type="spellEnd"/>
+      <w:r>
+        <w:rPr>
+          <w:rFonts w:ascii="Comic Sans MS" w:hAnsi="Comic Sans MS"/>
+          <w:sz w:val="28"/>
+          <w:szCs w:val="28"/>
+        </w:rPr>
+        <w:t xml:space="preserve"> </w:t>
+      </w:r>
+      <w:proofErr w:type="spellStart"/>
+      <w:r>
+        <w:rPr>
+          <w:rFonts w:ascii="Comic Sans MS" w:hAnsi="Comic Sans MS"/>
+          <w:sz w:val="28"/>
+          <w:szCs w:val="28"/>
+        </w:rPr>
+        <w:t>mode</w:t>
+      </w:r>
+      <w:proofErr w:type="spellEnd"/>
+      <w:r>
+        <w:rPr>
+          <w:rFonts w:ascii="Comic Sans MS" w:hAnsi="Comic Sans MS"/>
+          <w:sz w:val="28"/>
+          <w:szCs w:val="28"/>
+        </w:rPr>
+        <w:t>“</w:t>
       </w:r>
       <w:r>
         <w:rPr>
@@ -1011,7 +1533,25 @@
           <w:sz w:val="28"/>
           <w:szCs w:val="28"/>
         </w:rPr>
-        <w:t xml:space="preserve">weitere Anwendungen und Tutorials können durch Implementator </w:t>
+        <w:t xml:space="preserve">weitere Anwendungen und Tutorials können durch </w:t>
+      </w:r>
+      <w:proofErr w:type="spellStart"/>
+      <w:r>
+        <w:rPr>
+          <w:rFonts w:ascii="Comic Sans MS" w:hAnsi="Comic Sans MS"/>
+          <w:sz w:val="28"/>
+          <w:szCs w:val="28"/>
+        </w:rPr>
+        <w:t>Implementator</w:t>
+      </w:r>
+      <w:proofErr w:type="spellEnd"/>
+      <w:r>
+        <w:rPr>
+          <w:rFonts w:ascii="Comic Sans MS" w:hAnsi="Comic Sans MS"/>
+          <w:sz w:val="28"/>
+          <w:szCs w:val="28"/>
+        </w:rPr>
+        <w:t xml:space="preserve"> </w:t>
       </w:r>
       <w:r>
         <w:rPr>
@@ -1191,17 +1731,7 @@
           <w:sz w:val="28"/>
           <w:szCs w:val="28"/>
         </w:rPr>
-        <w:t>die Handysensoren neu k</w:t>
-      </w:r>
-      <w:bookmarkStart w:id="0" w:name="_GoBack"/>
-      <w:bookmarkEnd w:id="0"/>
-      <w:r>
-        <w:rPr>
-          <w:rFonts w:ascii="Comic Sans MS" w:hAnsi="Comic Sans MS"/>
-          <w:sz w:val="28"/>
-          <w:szCs w:val="28"/>
-        </w:rPr>
-        <w:t>alibrieren</w:t>
+        <w:t>die Handysensoren neu kalibrieren</w:t>
       </w:r>
     </w:p>
     <w:p>

</xml_diff>